<commit_message>
Load Package Data Problems
</commit_message>
<xml_diff>
--- a/C950_Task-1_AF.docx
+++ b/C950_Task-1_AF.docx
@@ -366,7 +366,39 @@
           <w:sz w:val="28"/>
           <w:szCs w:val="28"/>
         </w:rPr>
-        <w:t>Text goes here</w:t>
+        <w:t>The purpose of this assignment is to create a program that will use algorithms to route 3 trucks</w:t>
+      </w:r>
+      <w:r>
+        <w:rPr>
+          <w:rFonts w:ascii="Arial" w:hAnsi="Arial" w:cs="Arial"/>
+          <w:sz w:val="28"/>
+          <w:szCs w:val="28"/>
+        </w:rPr>
+        <w:t xml:space="preserve"> with 2 drivers</w:t>
+      </w:r>
+      <w:r>
+        <w:rPr>
+          <w:rFonts w:ascii="Arial" w:hAnsi="Arial" w:cs="Arial"/>
+          <w:sz w:val="28"/>
+          <w:szCs w:val="28"/>
+        </w:rPr>
+        <w:t xml:space="preserve"> to deliver 40 packages while staying under a total of 140 miles traveled</w:t>
+      </w:r>
+      <w:r>
+        <w:rPr>
+          <w:rFonts w:ascii="Arial" w:hAnsi="Arial" w:cs="Arial"/>
+          <w:sz w:val="28"/>
+          <w:szCs w:val="28"/>
+        </w:rPr>
+        <w:t xml:space="preserve"> for 2 of the trucks</w:t>
+      </w:r>
+      <w:r>
+        <w:rPr>
+          <w:rFonts w:ascii="Arial" w:hAnsi="Arial" w:cs="Arial"/>
+          <w:sz w:val="28"/>
+          <w:szCs w:val="28"/>
+        </w:rPr>
+        <w:t xml:space="preserve">. </w:t>
       </w:r>
     </w:p>
     <w:p>
@@ -411,7 +443,7 @@
           <w:sz w:val="28"/>
           <w:szCs w:val="28"/>
         </w:rPr>
-        <w:t>Text goes here</w:t>
+        <w:t>Nearest Neighbor Algorithm</w:t>
       </w:r>
     </w:p>
     <w:p>
@@ -934,23 +966,13 @@
           <w:szCs w:val="28"/>
         </w:rPr>
       </w:pPr>
-      <w:proofErr w:type="spellStart"/>
-      <w:r>
-        <w:rPr>
-          <w:rFonts w:ascii="Arial" w:hAnsi="Arial" w:cs="Arial"/>
-          <w:sz w:val="28"/>
-          <w:szCs w:val="28"/>
-        </w:rPr>
-        <w:t>Lysecky</w:t>
-      </w:r>
-      <w:proofErr w:type="spellEnd"/>
-      <w:r>
-        <w:rPr>
-          <w:rFonts w:ascii="Arial" w:hAnsi="Arial" w:cs="Arial"/>
-          <w:sz w:val="28"/>
-          <w:szCs w:val="28"/>
-        </w:rPr>
-        <w:t xml:space="preserve">, R., &amp; Vahid, F. (2018, June). </w:t>
+      <w:r>
+        <w:rPr>
+          <w:rFonts w:ascii="Arial" w:hAnsi="Arial" w:cs="Arial"/>
+          <w:sz w:val="28"/>
+          <w:szCs w:val="28"/>
+        </w:rPr>
+        <w:t xml:space="preserve">Lysecky, R., &amp; Vahid, F. (2018, June). </w:t>
       </w:r>
       <w:r>
         <w:rPr>
@@ -968,25 +990,7 @@
           <w:sz w:val="28"/>
           <w:szCs w:val="28"/>
         </w:rPr>
-        <w:t xml:space="preserve">. </w:t>
-      </w:r>
-      <w:proofErr w:type="spellStart"/>
-      <w:r>
-        <w:rPr>
-          <w:rFonts w:ascii="Arial" w:hAnsi="Arial" w:cs="Arial"/>
-          <w:sz w:val="28"/>
-          <w:szCs w:val="28"/>
-        </w:rPr>
-        <w:t>zyBooks</w:t>
-      </w:r>
-      <w:proofErr w:type="spellEnd"/>
-      <w:r>
-        <w:rPr>
-          <w:rFonts w:ascii="Arial" w:hAnsi="Arial" w:cs="Arial"/>
-          <w:sz w:val="28"/>
-          <w:szCs w:val="28"/>
-        </w:rPr>
-        <w:t>.</w:t>
+        <w:t>. zyBooks.</w:t>
       </w:r>
     </w:p>
     <w:p>

</xml_diff>